<commit_message>
Added testing java file and more to report
</commit_message>
<xml_diff>
--- a/SET09117 report.docx
+++ b/SET09117 report.docx
@@ -1,6 +1,6 @@
 
 <file path=word/document.xml><?xml version="1.0" encoding="utf-8"?>
-<w:document xmlns:wpc="http://schemas.microsoft.com/office/word/2010/wordprocessingCanvas" xmlns:cx="http://schemas.microsoft.com/office/drawing/2014/chartex" xmlns:cx1="http://schemas.microsoft.com/office/drawing/2015/9/8/chartex" xmlns:mc="http://schemas.openxmlformats.org/markup-compatibility/2006" xmlns:o="urn:schemas-microsoft-com:office:office" xmlns:r="http://schemas.openxmlformats.org/officeDocument/2006/relationships" xmlns:m="http://schemas.openxmlformats.org/officeDocument/2006/math" xmlns:v="urn:schemas-microsoft-com:vml" xmlns:wp14="http://schemas.microsoft.com/office/word/2010/wordprocessingDrawing" xmlns:wp="http://schemas.openxmlformats.org/drawingml/2006/wordprocessingDrawing" xmlns:w10="urn:schemas-microsoft-com:office:word" xmlns:w="http://schemas.openxmlformats.org/wordprocessingml/2006/main" xmlns:w14="http://schemas.microsoft.com/office/word/2010/wordml" xmlns:w15="http://schemas.microsoft.com/office/word/2012/wordml" xmlns:w16se="http://schemas.microsoft.com/office/word/2015/wordml/symex" xmlns:wpg="http://schemas.microsoft.com/office/word/2010/wordprocessingGroup" xmlns:wpi="http://schemas.microsoft.com/office/word/2010/wordprocessingInk" xmlns:wne="http://schemas.microsoft.com/office/word/2006/wordml" xmlns:wps="http://schemas.microsoft.com/office/word/2010/wordprocessingShape" mc:Ignorable="w14 w15 w16se wp14">
+<w:document xmlns:wpc="http://schemas.microsoft.com/office/word/2010/wordprocessingCanvas" xmlns:cx="http://schemas.microsoft.com/office/drawing/2014/chartex" xmlns:cx1="http://schemas.microsoft.com/office/drawing/2015/9/8/chartex" xmlns:cx2="http://schemas.microsoft.com/office/drawing/2015/10/21/chartex" xmlns:mc="http://schemas.openxmlformats.org/markup-compatibility/2006" xmlns:o="urn:schemas-microsoft-com:office:office" xmlns:r="http://schemas.openxmlformats.org/officeDocument/2006/relationships" xmlns:m="http://schemas.openxmlformats.org/officeDocument/2006/math" xmlns:v="urn:schemas-microsoft-com:vml" xmlns:wp14="http://schemas.microsoft.com/office/word/2010/wordprocessingDrawing" xmlns:wp="http://schemas.openxmlformats.org/drawingml/2006/wordprocessingDrawing" xmlns:w10="urn:schemas-microsoft-com:office:word" xmlns:w="http://schemas.openxmlformats.org/wordprocessingml/2006/main" xmlns:w14="http://schemas.microsoft.com/office/word/2010/wordml" xmlns:w15="http://schemas.microsoft.com/office/word/2012/wordml" xmlns:w16se="http://schemas.microsoft.com/office/word/2015/wordml/symex" xmlns:wpg="http://schemas.microsoft.com/office/word/2010/wordprocessingGroup" xmlns:wpi="http://schemas.microsoft.com/office/word/2010/wordprocessingInk" xmlns:wne="http://schemas.microsoft.com/office/word/2006/wordml" xmlns:wps="http://schemas.microsoft.com/office/word/2010/wordprocessingShape" mc:Ignorable="w14 w15 w16se wp14">
   <w:body>
     <w:p>
       <w:pPr>
@@ -37,6 +37,7 @@
           <w:id w:val="1634909047"/>
           <w:citation/>
         </w:sdtPr>
+        <w:sdtEndPr/>
         <w:sdtContent>
           <w:r>
             <w:fldChar w:fldCharType="begin"/>
@@ -193,6 +194,7 @@
           <w:id w:val="-1505353554"/>
           <w:citation/>
         </w:sdtPr>
+        <w:sdtEndPr/>
         <w:sdtContent>
           <w:r>
             <w:fldChar w:fldCharType="begin"/>
@@ -253,15 +255,229 @@
         </w:rPr>
         <w:t>. this means that this method of calculating the cheapest solution is impractical for larger point sets.</w:t>
       </w:r>
-    </w:p>
-    <w:p>
-      <w:pPr>
-        <w:rPr>
-          <w:rFonts w:eastAsiaTheme="minorEastAsia"/>
-        </w:rPr>
-      </w:pPr>
+      <w:r>
+        <w:rPr>
+          <w:rFonts w:eastAsiaTheme="minorEastAsia"/>
+        </w:rPr>
+        <w:t xml:space="preserve"> This therefore was the first algorithm to be implemented in the form of the nearest neighbour algorithm. This algorithm takes in </w:t>
+      </w:r>
+      <w:r>
+        <w:rPr>
+          <w:rFonts w:eastAsiaTheme="minorEastAsia"/>
+        </w:rPr>
+        <w:t xml:space="preserve">an </w:t>
+      </w:r>
+      <w:r>
+        <w:rPr>
+          <w:rFonts w:eastAsiaTheme="minorEastAsia"/>
+        </w:rPr>
+        <w:t>array list</w:t>
+      </w:r>
+      <w:r>
+        <w:rPr>
+          <w:rFonts w:eastAsiaTheme="minorEastAsia"/>
+        </w:rPr>
+        <w:t xml:space="preserve"> of Point2D points that represent cities on a tour. The first city is selected from the list, set to be the current city and added to the results Hashmap which holds the cities in the order they are visited. Then the algorithm iterates through all of the other sets of points and calculates which one is the closest to the first point. This city is then added to the Hashmap and is set to be the current city. This process is then repeated for that city, and every other city until all the cities have been added. The first city is then added again to complete the tour of the cities. </w:t>
+      </w:r>
+      <w:r>
+        <w:rPr>
+          <w:rFonts w:eastAsiaTheme="minorEastAsia"/>
+        </w:rPr>
+        <w:t>Once this is complete each of the cities is iterated through using a function which calculates the distance between the selected city and the next one and these numbers are added together to give the total distance of the tour.</w:t>
+      </w:r>
+      <w:r>
+        <w:rPr>
+          <w:rFonts w:eastAsiaTheme="minorEastAsia"/>
+        </w:rPr>
+        <w:t xml:space="preserve"> While this algorithm does work and give an adequate result, it gives a less than optimal result and for much larger point sets it is a rather slow algorithm. For smaller point sets however. It is a useful algorithm to give a quick and useable, if not the best, result.</w:t>
+      </w:r>
+    </w:p>
+    <w:p>
+      <w:pPr>
+        <w:rPr>
+          <w:rFonts w:eastAsiaTheme="minorEastAsia"/>
+        </w:rPr>
+      </w:pPr>
+    </w:p>
+    <w:p>
+      <w:pPr>
+        <w:rPr>
+          <w:rFonts w:eastAsiaTheme="minorEastAsia"/>
+        </w:rPr>
+      </w:pPr>
+      <w:r>
+        <w:rPr>
+          <w:rFonts w:eastAsiaTheme="minorEastAsia"/>
+        </w:rPr>
+        <w:t xml:space="preserve">A possible simple improvement that was attempted was to randomise the starting point of the algorithm which may allow a shorter path depending on the start location, this however presents a problem as it may also start in a location which would create a longer route through all points. An attempted modification to this was to use the randomised starting point within a loop which allows a set amount of randomised starting points which are calculated and the cheapest one is kept. The downside to this method as it is more time intensive and on larger problems requires a very large amount of time. </w:t>
+      </w:r>
+    </w:p>
+    <w:p>
+      <w:pPr>
+        <w:rPr>
+          <w:rFonts w:eastAsiaTheme="minorEastAsia"/>
+        </w:rPr>
+      </w:pPr>
+      <w:r>
+        <w:rPr>
+          <w:rFonts w:eastAsiaTheme="minorEastAsia"/>
+        </w:rPr>
+        <w:t xml:space="preserve">The </w:t>
+      </w:r>
+      <w:r>
+        <w:rPr>
+          <w:rFonts w:eastAsiaTheme="minorEastAsia"/>
+        </w:rPr>
+        <w:t>next algorithm is</w:t>
+      </w:r>
+      <w:r>
+        <w:rPr>
+          <w:rFonts w:eastAsiaTheme="minorEastAsia"/>
+        </w:rPr>
+        <w:t xml:space="preserve"> an improved version of nearest neighbour</w:t>
+      </w:r>
+      <w:r>
+        <w:rPr>
+          <w:rFonts w:eastAsiaTheme="minorEastAsia"/>
+        </w:rPr>
+        <w:t>, which functions on the same basic principal as the normal algorithm but in this one there is a function that</w:t>
+      </w:r>
+      <w:r>
+        <w:rPr>
+          <w:rFonts w:eastAsiaTheme="minorEastAsia"/>
+        </w:rPr>
+        <w:t xml:space="preserve"> picks the 3 closest points to the current city and</w:t>
+      </w:r>
+      <w:r>
+        <w:rPr>
+          <w:rFonts w:eastAsiaTheme="minorEastAsia"/>
+        </w:rPr>
+        <w:t xml:space="preserve"> looks forward </w:t>
+      </w:r>
+      <w:r>
+        <w:rPr>
+          <w:rFonts w:eastAsiaTheme="minorEastAsia"/>
+        </w:rPr>
+        <w:t xml:space="preserve">an </w:t>
+      </w:r>
+      <m:oMath>
+        <m:r>
+          <w:rPr>
+            <w:rFonts w:ascii="Cambria Math" w:eastAsiaTheme="minorEastAsia" w:hAnsi="Cambria Math"/>
+          </w:rPr>
+          <m:t>'n'</m:t>
+        </m:r>
+      </m:oMath>
+      <w:r>
+        <w:rPr>
+          <w:rFonts w:eastAsiaTheme="minorEastAsia"/>
+        </w:rPr>
+        <w:t xml:space="preserve"> number of</w:t>
+      </w:r>
+      <w:r>
+        <w:rPr>
+          <w:rFonts w:eastAsiaTheme="minorEastAsia"/>
+        </w:rPr>
+        <w:t xml:space="preserve"> steps ahead of those 3 cities. Once it has done so it calculates the distance of these 3 separate routes and returns the closest one. The algorithm </w:t>
+      </w:r>
+      <w:r>
+        <w:rPr>
+          <w:rFonts w:eastAsiaTheme="minorEastAsia"/>
+        </w:rPr>
+        <w:lastRenderedPageBreak/>
+        <w:t xml:space="preserve">then moves on to the next city and repeats this method. </w:t>
+      </w:r>
+      <w:r>
+        <w:rPr>
+          <w:rFonts w:eastAsiaTheme="minorEastAsia"/>
+        </w:rPr>
+        <w:t xml:space="preserve">This method should allow the computer to pick a route that would have a shorter distance for the number of turns it looks ahead. This however, causes problems if there are a collection of close points and more outlying points or if there are some </w:t>
+      </w:r>
+      <w:r>
+        <w:rPr>
+          <w:rFonts w:eastAsiaTheme="minorEastAsia"/>
+        </w:rPr>
+        <w:t>points.</w:t>
+      </w:r>
+      <w:r>
+        <w:rPr>
+          <w:rFonts w:eastAsiaTheme="minorEastAsia"/>
+        </w:rPr>
+        <w:t xml:space="preserve"> In those circumstances, the algorithm goes through all the close points before having to make inefficient moves which may go back through other points or </w:t>
+      </w:r>
+      <w:r>
+        <w:rPr>
+          <w:rFonts w:eastAsiaTheme="minorEastAsia"/>
+        </w:rPr>
+        <w:t>intersect with</w:t>
+      </w:r>
+      <w:r>
+        <w:rPr>
+          <w:rFonts w:eastAsiaTheme="minorEastAsia"/>
+        </w:rPr>
+        <w:t xml:space="preserve"> other lines in order to reach further away points</w:t>
+      </w:r>
+      <w:r>
+        <w:rPr>
+          <w:rFonts w:eastAsiaTheme="minorEastAsia"/>
+        </w:rPr>
+        <w:t>. This can lead to inefficiencies within the route that is calculated and in some cases can even make it longer than the standard nearest neighbour.</w:t>
+      </w:r>
+    </w:p>
+    <w:p>
+      <w:pPr>
+        <w:rPr>
+          <w:rFonts w:eastAsiaTheme="minorEastAsia"/>
+          <w:lang w:val="en"/>
+        </w:rPr>
+      </w:pPr>
+      <w:r>
+        <w:rPr>
+          <w:rFonts w:eastAsiaTheme="minorEastAsia"/>
+        </w:rPr>
+        <w:t xml:space="preserve">The final algorithm in this comparison is the Hybrid Nearest Neighbour algorithm. This algorithm </w:t>
+      </w:r>
+      <w:r>
+        <w:rPr>
+          <w:rFonts w:eastAsiaTheme="minorEastAsia"/>
+        </w:rPr>
+        <w:t>utilises the normal nearest neighbour and then uses the pathfinding that is used in the previous algorithm. To start, the standard nearest neighbour algorithm is ran and the route and distance is stored. Then the pathfinding is looped through, increasing the number of steps that the algorithm looks forward. If the route distance is shorter, that route is stored instead. If it is not, then the route is not stored and the loop increases the amount of steps into the future. The loop can be stopped by entering “x” into the command prompt. Once this is entered the algorithm stops once its current calculation is complete and it returns the shortest route that it has found up to that point. This allows the user to stop the algorithm early if they want a quick solution, or leave it running to find a more efficient route</w:t>
+      </w:r>
+      <w:r>
+        <w:rPr>
+          <w:rFonts w:eastAsiaTheme="minorEastAsia"/>
+        </w:rPr>
+        <w:t xml:space="preserve">. The use of the nearest neighbour algorithm as a first step means that the route returned can never by more expensive than the nearest neighbour calculation. </w:t>
+      </w:r>
+      <w:r>
+        <w:rPr>
+          <w:rFonts w:eastAsiaTheme="minorEastAsia"/>
+        </w:rPr>
+        <w:t>Once the calculation has been completed or stopped the user can then opt to use a swapping algorithm that is part of Hybrid Nearest Neighbour. This looks at groups of points to assess if swapping them would provide a more efficient route. If this is so it keeps the swap and moves on to the next group of points. This allows for a correction in some of the problems of the pathfinding and is not very time intensive.</w:t>
+      </w:r>
       <w:bookmarkStart w:id="0" w:name="_GoBack"/>
       <w:bookmarkEnd w:id="0"/>
+    </w:p>
+    <w:p>
+      <w:pPr>
+        <w:rPr>
+          <w:rFonts w:eastAsiaTheme="minorEastAsia"/>
+        </w:rPr>
+      </w:pPr>
+    </w:p>
+    <w:p>
+      <w:pPr>
+        <w:rPr>
+          <w:rFonts w:eastAsiaTheme="minorEastAsia"/>
+        </w:rPr>
+      </w:pPr>
+    </w:p>
+    <w:p>
+      <w:pPr>
+        <w:rPr>
+          <w:rFonts w:eastAsiaTheme="minorEastAsia"/>
+        </w:rPr>
+      </w:pPr>
       <w:r>
         <w:rPr>
           <w:rStyle w:val="mwe-math-mathml-inline"/>
@@ -313,19 +529,18 @@
     <w:p/>
     <w:sdt>
       <w:sdtPr>
+        <w:rPr>
+          <w:rFonts w:asciiTheme="minorHAnsi" w:eastAsiaTheme="minorHAnsi" w:hAnsiTheme="minorHAnsi" w:cstheme="minorBidi"/>
+          <w:sz w:val="22"/>
+          <w:szCs w:val="22"/>
+        </w:rPr>
         <w:id w:val="-392893530"/>
         <w:docPartObj>
           <w:docPartGallery w:val="Bibliographies"/>
           <w:docPartUnique/>
         </w:docPartObj>
       </w:sdtPr>
-      <w:sdtEndPr>
-        <w:rPr>
-          <w:rFonts w:asciiTheme="minorHAnsi" w:eastAsiaTheme="minorHAnsi" w:hAnsiTheme="minorHAnsi" w:cstheme="minorBidi"/>
-          <w:sz w:val="22"/>
-          <w:szCs w:val="22"/>
-        </w:rPr>
-      </w:sdtEndPr>
+      <w:sdtEndPr/>
       <w:sdtContent>
         <w:p>
           <w:pPr>
@@ -340,6 +555,7 @@
             <w:id w:val="-573587230"/>
             <w:bibliography/>
           </w:sdtPr>
+          <w:sdtEndPr/>
           <w:sdtContent>
             <w:p>
               <w:pPr>
@@ -414,7 +630,7 @@
 </file>
 
 <file path=word/endnotes.xml><?xml version="1.0" encoding="utf-8"?>
-<w:endnotes xmlns:wpc="http://schemas.microsoft.com/office/word/2010/wordprocessingCanvas" xmlns:cx="http://schemas.microsoft.com/office/drawing/2014/chartex" xmlns:cx1="http://schemas.microsoft.com/office/drawing/2015/9/8/chartex" xmlns:mc="http://schemas.openxmlformats.org/markup-compatibility/2006" xmlns:o="urn:schemas-microsoft-com:office:office" xmlns:r="http://schemas.openxmlformats.org/officeDocument/2006/relationships" xmlns:m="http://schemas.openxmlformats.org/officeDocument/2006/math" xmlns:v="urn:schemas-microsoft-com:vml" xmlns:wp14="http://schemas.microsoft.com/office/word/2010/wordprocessingDrawing" xmlns:wp="http://schemas.openxmlformats.org/drawingml/2006/wordprocessingDrawing" xmlns:w10="urn:schemas-microsoft-com:office:word" xmlns:w="http://schemas.openxmlformats.org/wordprocessingml/2006/main" xmlns:w14="http://schemas.microsoft.com/office/word/2010/wordml" xmlns:w15="http://schemas.microsoft.com/office/word/2012/wordml" xmlns:w16se="http://schemas.microsoft.com/office/word/2015/wordml/symex" xmlns:wpg="http://schemas.microsoft.com/office/word/2010/wordprocessingGroup" xmlns:wpi="http://schemas.microsoft.com/office/word/2010/wordprocessingInk" xmlns:wne="http://schemas.microsoft.com/office/word/2006/wordml" xmlns:wps="http://schemas.microsoft.com/office/word/2010/wordprocessingShape" mc:Ignorable="w14 w15 w16se wp14">
+<w:endnotes xmlns:wpc="http://schemas.microsoft.com/office/word/2010/wordprocessingCanvas" xmlns:cx="http://schemas.microsoft.com/office/drawing/2014/chartex" xmlns:cx1="http://schemas.microsoft.com/office/drawing/2015/9/8/chartex" xmlns:cx2="http://schemas.microsoft.com/office/drawing/2015/10/21/chartex" xmlns:mc="http://schemas.openxmlformats.org/markup-compatibility/2006" xmlns:o="urn:schemas-microsoft-com:office:office" xmlns:r="http://schemas.openxmlformats.org/officeDocument/2006/relationships" xmlns:m="http://schemas.openxmlformats.org/officeDocument/2006/math" xmlns:v="urn:schemas-microsoft-com:vml" xmlns:wp14="http://schemas.microsoft.com/office/word/2010/wordprocessingDrawing" xmlns:wp="http://schemas.openxmlformats.org/drawingml/2006/wordprocessingDrawing" xmlns:w10="urn:schemas-microsoft-com:office:word" xmlns:w="http://schemas.openxmlformats.org/wordprocessingml/2006/main" xmlns:w14="http://schemas.microsoft.com/office/word/2010/wordml" xmlns:w15="http://schemas.microsoft.com/office/word/2012/wordml" xmlns:w16se="http://schemas.microsoft.com/office/word/2015/wordml/symex" xmlns:wpg="http://schemas.microsoft.com/office/word/2010/wordprocessingGroup" xmlns:wpi="http://schemas.microsoft.com/office/word/2010/wordprocessingInk" xmlns:wne="http://schemas.microsoft.com/office/word/2006/wordml" xmlns:wps="http://schemas.microsoft.com/office/word/2010/wordprocessingShape" mc:Ignorable="w14 w15 w16se wp14">
   <w:endnote w:type="separator" w:id="-1">
     <w:p>
       <w:pPr>
@@ -439,7 +655,7 @@
 </file>
 
 <file path=word/footer1.xml><?xml version="1.0" encoding="utf-8"?>
-<w:ftr xmlns:wpc="http://schemas.microsoft.com/office/word/2010/wordprocessingCanvas" xmlns:cx="http://schemas.microsoft.com/office/drawing/2014/chartex" xmlns:cx1="http://schemas.microsoft.com/office/drawing/2015/9/8/chartex" xmlns:mc="http://schemas.openxmlformats.org/markup-compatibility/2006" xmlns:o="urn:schemas-microsoft-com:office:office" xmlns:r="http://schemas.openxmlformats.org/officeDocument/2006/relationships" xmlns:m="http://schemas.openxmlformats.org/officeDocument/2006/math" xmlns:v="urn:schemas-microsoft-com:vml" xmlns:wp14="http://schemas.microsoft.com/office/word/2010/wordprocessingDrawing" xmlns:wp="http://schemas.openxmlformats.org/drawingml/2006/wordprocessingDrawing" xmlns:w10="urn:schemas-microsoft-com:office:word" xmlns:w="http://schemas.openxmlformats.org/wordprocessingml/2006/main" xmlns:w14="http://schemas.microsoft.com/office/word/2010/wordml" xmlns:w15="http://schemas.microsoft.com/office/word/2012/wordml" xmlns:w16se="http://schemas.microsoft.com/office/word/2015/wordml/symex" xmlns:wpg="http://schemas.microsoft.com/office/word/2010/wordprocessingGroup" xmlns:wpi="http://schemas.microsoft.com/office/word/2010/wordprocessingInk" xmlns:wne="http://schemas.microsoft.com/office/word/2006/wordml" xmlns:wps="http://schemas.microsoft.com/office/word/2010/wordprocessingShape" mc:Ignorable="w14 w15 w16se wp14">
+<w:ftr xmlns:wpc="http://schemas.microsoft.com/office/word/2010/wordprocessingCanvas" xmlns:cx="http://schemas.microsoft.com/office/drawing/2014/chartex" xmlns:cx1="http://schemas.microsoft.com/office/drawing/2015/9/8/chartex" xmlns:cx2="http://schemas.microsoft.com/office/drawing/2015/10/21/chartex" xmlns:mc="http://schemas.openxmlformats.org/markup-compatibility/2006" xmlns:o="urn:schemas-microsoft-com:office:office" xmlns:r="http://schemas.openxmlformats.org/officeDocument/2006/relationships" xmlns:m="http://schemas.openxmlformats.org/officeDocument/2006/math" xmlns:v="urn:schemas-microsoft-com:vml" xmlns:wp14="http://schemas.microsoft.com/office/word/2010/wordprocessingDrawing" xmlns:wp="http://schemas.openxmlformats.org/drawingml/2006/wordprocessingDrawing" xmlns:w10="urn:schemas-microsoft-com:office:word" xmlns:w="http://schemas.openxmlformats.org/wordprocessingml/2006/main" xmlns:w14="http://schemas.microsoft.com/office/word/2010/wordml" xmlns:w15="http://schemas.microsoft.com/office/word/2012/wordml" xmlns:w16se="http://schemas.microsoft.com/office/word/2015/wordml/symex" xmlns:wpg="http://schemas.microsoft.com/office/word/2010/wordprocessingGroup" xmlns:wpi="http://schemas.microsoft.com/office/word/2010/wordprocessingInk" xmlns:wne="http://schemas.microsoft.com/office/word/2006/wordml" xmlns:wps="http://schemas.microsoft.com/office/word/2010/wordprocessingShape" mc:Ignorable="w14 w15 w16se wp14">
   <w:p>
     <w:pPr>
       <w:pStyle w:val="Footer"/>
@@ -453,7 +669,7 @@
 </file>
 
 <file path=word/footnotes.xml><?xml version="1.0" encoding="utf-8"?>
-<w:footnotes xmlns:wpc="http://schemas.microsoft.com/office/word/2010/wordprocessingCanvas" xmlns:cx="http://schemas.microsoft.com/office/drawing/2014/chartex" xmlns:cx1="http://schemas.microsoft.com/office/drawing/2015/9/8/chartex" xmlns:mc="http://schemas.openxmlformats.org/markup-compatibility/2006" xmlns:o="urn:schemas-microsoft-com:office:office" xmlns:r="http://schemas.openxmlformats.org/officeDocument/2006/relationships" xmlns:m="http://schemas.openxmlformats.org/officeDocument/2006/math" xmlns:v="urn:schemas-microsoft-com:vml" xmlns:wp14="http://schemas.microsoft.com/office/word/2010/wordprocessingDrawing" xmlns:wp="http://schemas.openxmlformats.org/drawingml/2006/wordprocessingDrawing" xmlns:w10="urn:schemas-microsoft-com:office:word" xmlns:w="http://schemas.openxmlformats.org/wordprocessingml/2006/main" xmlns:w14="http://schemas.microsoft.com/office/word/2010/wordml" xmlns:w15="http://schemas.microsoft.com/office/word/2012/wordml" xmlns:w16se="http://schemas.microsoft.com/office/word/2015/wordml/symex" xmlns:wpg="http://schemas.microsoft.com/office/word/2010/wordprocessingGroup" xmlns:wpi="http://schemas.microsoft.com/office/word/2010/wordprocessingInk" xmlns:wne="http://schemas.microsoft.com/office/word/2006/wordml" xmlns:wps="http://schemas.microsoft.com/office/word/2010/wordprocessingShape" mc:Ignorable="w14 w15 w16se wp14">
+<w:footnotes xmlns:wpc="http://schemas.microsoft.com/office/word/2010/wordprocessingCanvas" xmlns:cx="http://schemas.microsoft.com/office/drawing/2014/chartex" xmlns:cx1="http://schemas.microsoft.com/office/drawing/2015/9/8/chartex" xmlns:cx2="http://schemas.microsoft.com/office/drawing/2015/10/21/chartex" xmlns:mc="http://schemas.openxmlformats.org/markup-compatibility/2006" xmlns:o="urn:schemas-microsoft-com:office:office" xmlns:r="http://schemas.openxmlformats.org/officeDocument/2006/relationships" xmlns:m="http://schemas.openxmlformats.org/officeDocument/2006/math" xmlns:v="urn:schemas-microsoft-com:vml" xmlns:wp14="http://schemas.microsoft.com/office/word/2010/wordprocessingDrawing" xmlns:wp="http://schemas.openxmlformats.org/drawingml/2006/wordprocessingDrawing" xmlns:w10="urn:schemas-microsoft-com:office:word" xmlns:w="http://schemas.openxmlformats.org/wordprocessingml/2006/main" xmlns:w14="http://schemas.microsoft.com/office/word/2010/wordml" xmlns:w15="http://schemas.microsoft.com/office/word/2012/wordml" xmlns:w16se="http://schemas.microsoft.com/office/word/2015/wordml/symex" xmlns:wpg="http://schemas.microsoft.com/office/word/2010/wordprocessingGroup" xmlns:wpi="http://schemas.microsoft.com/office/word/2010/wordprocessingInk" xmlns:wne="http://schemas.microsoft.com/office/word/2006/wordml" xmlns:wps="http://schemas.microsoft.com/office/word/2010/wordprocessingShape" mc:Ignorable="w14 w15 w16se wp14">
   <w:footnote w:type="separator" w:id="-1">
     <w:p>
       <w:pPr>
@@ -494,7 +710,7 @@
       </w:pPr>
     </w:pPrDefault>
   </w:docDefaults>
-  <w:latentStyles w:defLockedState="0" w:defUIPriority="99" w:defSemiHidden="0" w:defUnhideWhenUsed="0" w:defQFormat="0" w:count="371">
+  <w:latentStyles w:defLockedState="0" w:defUIPriority="99" w:defSemiHidden="0" w:defUnhideWhenUsed="0" w:defQFormat="0" w:count="372">
     <w:lsdException w:name="Normal" w:uiPriority="0" w:qFormat="1"/>
     <w:lsdException w:name="heading 1" w:uiPriority="9" w:qFormat="1"/>
     <w:lsdException w:name="heading 2" w:semiHidden="1" w:uiPriority="9" w:unhideWhenUsed="1" w:qFormat="1"/>
@@ -866,6 +1082,7 @@
     <w:lsdException w:name="List Table 5 Dark Accent 6" w:uiPriority="50"/>
     <w:lsdException w:name="List Table 6 Colorful Accent 6" w:uiPriority="51"/>
     <w:lsdException w:name="List Table 7 Colorful Accent 6" w:uiPriority="52"/>
+    <w:lsdException w:name="Mention" w:semiHidden="1" w:unhideWhenUsed="1"/>
   </w:latentStyles>
   <w:style w:type="paragraph" w:default="1" w:styleId="Normal">
     <w:name w:val="Normal"/>
@@ -1102,529 +1319,6 @@
     <w:rsid w:val="00B959D4"/>
   </w:style>
 </w:styles>
-</file>
-
-<file path=word/glossary/document.xml><?xml version="1.0" encoding="utf-8"?>
-<w:glossaryDocument xmlns:wpc="http://schemas.microsoft.com/office/word/2010/wordprocessingCanvas" xmlns:cx="http://schemas.microsoft.com/office/drawing/2014/chartex" xmlns:cx1="http://schemas.microsoft.com/office/drawing/2015/9/8/chartex" xmlns:mc="http://schemas.openxmlformats.org/markup-compatibility/2006" xmlns:o="urn:schemas-microsoft-com:office:office" xmlns:r="http://schemas.openxmlformats.org/officeDocument/2006/relationships" xmlns:m="http://schemas.openxmlformats.org/officeDocument/2006/math" xmlns:v="urn:schemas-microsoft-com:vml" xmlns:wp14="http://schemas.microsoft.com/office/word/2010/wordprocessingDrawing" xmlns:wp="http://schemas.openxmlformats.org/drawingml/2006/wordprocessingDrawing" xmlns:w10="urn:schemas-microsoft-com:office:word" xmlns:w="http://schemas.openxmlformats.org/wordprocessingml/2006/main" xmlns:w14="http://schemas.microsoft.com/office/word/2010/wordml" xmlns:w15="http://schemas.microsoft.com/office/word/2012/wordml" xmlns:w16se="http://schemas.microsoft.com/office/word/2015/wordml/symex" xmlns:wpg="http://schemas.microsoft.com/office/word/2010/wordprocessingGroup" xmlns:wpi="http://schemas.microsoft.com/office/word/2010/wordprocessingInk" xmlns:wne="http://schemas.microsoft.com/office/word/2006/wordml" xmlns:wps="http://schemas.microsoft.com/office/word/2010/wordprocessingShape" mc:Ignorable="w14 w15 w16se wp14"/>
-</file>
-
-<file path=word/glossary/fontTable.xml><?xml version="1.0" encoding="utf-8"?>
-<w:fonts xmlns:mc="http://schemas.openxmlformats.org/markup-compatibility/2006" xmlns:r="http://schemas.openxmlformats.org/officeDocument/2006/relationships" xmlns:w="http://schemas.openxmlformats.org/wordprocessingml/2006/main" xmlns:w14="http://schemas.microsoft.com/office/word/2010/wordml" xmlns:w15="http://schemas.microsoft.com/office/word/2012/wordml" xmlns:w16se="http://schemas.microsoft.com/office/word/2015/wordml/symex" mc:Ignorable="w14 w15 w16se">
-  <w:font w:name="Calibri">
-    <w:panose1 w:val="020F0502020204030204"/>
-    <w:charset w:val="00"/>
-    <w:family w:val="swiss"/>
-    <w:pitch w:val="variable"/>
-    <w:sig w:usb0="E00002FF" w:usb1="4000ACFF" w:usb2="00000001" w:usb3="00000000" w:csb0="0000019F" w:csb1="00000000"/>
-  </w:font>
-  <w:font w:name="Times New Roman">
-    <w:panose1 w:val="02020603050405020304"/>
-    <w:charset w:val="00"/>
-    <w:family w:val="roman"/>
-    <w:pitch w:val="variable"/>
-    <w:sig w:usb0="E0002AFF" w:usb1="C0007843" w:usb2="00000009" w:usb3="00000000" w:csb0="000001FF" w:csb1="00000000"/>
-  </w:font>
-  <w:font w:name="Calibri Light">
-    <w:panose1 w:val="020F0302020204030204"/>
-    <w:charset w:val="00"/>
-    <w:family w:val="swiss"/>
-    <w:pitch w:val="variable"/>
-    <w:sig w:usb0="A00002EF" w:usb1="4000207B" w:usb2="00000000" w:usb3="00000000" w:csb0="0000019F" w:csb1="00000000"/>
-  </w:font>
-  <w:font w:name="Cambria Math">
-    <w:panose1 w:val="02040503050406030204"/>
-    <w:charset w:val="00"/>
-    <w:family w:val="roman"/>
-    <w:pitch w:val="variable"/>
-    <w:sig w:usb0="E00002FF" w:usb1="420024FF" w:usb2="00000000" w:usb3="00000000" w:csb0="0000019F" w:csb1="00000000"/>
-  </w:font>
-  <w:font w:name="Arial">
-    <w:panose1 w:val="020B0604020202020204"/>
-    <w:charset w:val="00"/>
-    <w:family w:val="swiss"/>
-    <w:pitch w:val="variable"/>
-    <w:sig w:usb0="E0002AFF" w:usb1="C0007843" w:usb2="00000009" w:usb3="00000000" w:csb0="000001FF" w:csb1="00000000"/>
-  </w:font>
-</w:fonts>
-</file>
-
-<file path=word/glossary/settings.xml><?xml version="1.0" encoding="utf-8"?>
-<w:settings xmlns:mc="http://schemas.openxmlformats.org/markup-compatibility/2006" xmlns:o="urn:schemas-microsoft-com:office:office" xmlns:r="http://schemas.openxmlformats.org/officeDocument/2006/relationships" xmlns:m="http://schemas.openxmlformats.org/officeDocument/2006/math" xmlns:v="urn:schemas-microsoft-com:vml" xmlns:w10="urn:schemas-microsoft-com:office:word" xmlns:w="http://schemas.openxmlformats.org/wordprocessingml/2006/main" xmlns:w14="http://schemas.microsoft.com/office/word/2010/wordml" xmlns:w15="http://schemas.microsoft.com/office/word/2012/wordml" xmlns:w16se="http://schemas.microsoft.com/office/word/2015/wordml/symex" xmlns:sl="http://schemas.openxmlformats.org/schemaLibrary/2006/main" mc:Ignorable="w14 w15 w16se">
-  <w:view w:val="normal"/>
-  <w:defaultTabStop w:val="720"/>
-  <w:characterSpacingControl w:val="doNotCompress"/>
-  <w:compat>
-    <w:useFELayout/>
-    <w:compatSetting w:name="compatibilityMode" w:uri="http://schemas.microsoft.com/office/word" w:val="15"/>
-    <w:compatSetting w:name="overrideTableStyleFontSizeAndJustification" w:uri="http://schemas.microsoft.com/office/word" w:val="1"/>
-    <w:compatSetting w:name="enableOpenTypeFeatures" w:uri="http://schemas.microsoft.com/office/word" w:val="1"/>
-    <w:compatSetting w:name="doNotFlipMirrorIndents" w:uri="http://schemas.microsoft.com/office/word" w:val="1"/>
-    <w:compatSetting w:name="differentiateMultirowTableHeaders" w:uri="http://schemas.microsoft.com/office/word" w:val="1"/>
-  </w:compat>
-  <w:rsids>
-    <w:rsidRoot w:val="001F78A1"/>
-    <w:rsid w:val="001F78A1"/>
-  </w:rsids>
-  <m:mathPr>
-    <m:mathFont m:val="Cambria Math"/>
-    <m:brkBin m:val="before"/>
-    <m:brkBinSub m:val="--"/>
-    <m:smallFrac m:val="0"/>
-    <m:dispDef/>
-    <m:lMargin m:val="0"/>
-    <m:rMargin m:val="0"/>
-    <m:defJc m:val="centerGroup"/>
-    <m:wrapIndent m:val="1440"/>
-    <m:intLim m:val="subSup"/>
-    <m:naryLim m:val="undOvr"/>
-  </m:mathPr>
-  <w:themeFontLang w:val="en-GB"/>
-  <w:clrSchemeMapping w:bg1="light1" w:t1="dark1" w:bg2="light2" w:t2="dark2" w:accent1="accent1" w:accent2="accent2" w:accent3="accent3" w:accent4="accent4" w:accent5="accent5" w:accent6="accent6" w:hyperlink="hyperlink" w:followedHyperlink="followedHyperlink"/>
-  <w:decimalSymbol w:val="."/>
-  <w:listSeparator w:val=","/>
-  <w15:chartTrackingRefBased/>
-</w:settings>
-</file>
-
-<file path=word/glossary/styles.xml><?xml version="1.0" encoding="utf-8"?>
-<w:styles xmlns:mc="http://schemas.openxmlformats.org/markup-compatibility/2006" xmlns:r="http://schemas.openxmlformats.org/officeDocument/2006/relationships" xmlns:w="http://schemas.openxmlformats.org/wordprocessingml/2006/main" xmlns:w14="http://schemas.microsoft.com/office/word/2010/wordml" xmlns:w15="http://schemas.microsoft.com/office/word/2012/wordml" xmlns:w16se="http://schemas.microsoft.com/office/word/2015/wordml/symex" mc:Ignorable="w14 w15 w16se">
-  <w:docDefaults>
-    <w:rPrDefault>
-      <w:rPr>
-        <w:rFonts w:asciiTheme="minorHAnsi" w:eastAsiaTheme="minorEastAsia" w:hAnsiTheme="minorHAnsi" w:cstheme="minorBidi"/>
-        <w:sz w:val="22"/>
-        <w:szCs w:val="22"/>
-        <w:lang w:val="en-GB" w:eastAsia="en-GB" w:bidi="ar-SA"/>
-      </w:rPr>
-    </w:rPrDefault>
-    <w:pPrDefault>
-      <w:pPr>
-        <w:spacing w:after="160" w:line="259" w:lineRule="auto"/>
-      </w:pPr>
-    </w:pPrDefault>
-  </w:docDefaults>
-  <w:latentStyles w:defLockedState="0" w:defUIPriority="99" w:defSemiHidden="0" w:defUnhideWhenUsed="0" w:defQFormat="0" w:count="371">
-    <w:lsdException w:name="Normal" w:uiPriority="0" w:qFormat="1"/>
-    <w:lsdException w:name="heading 1" w:uiPriority="9" w:qFormat="1"/>
-    <w:lsdException w:name="heading 2" w:semiHidden="1" w:uiPriority="9" w:unhideWhenUsed="1" w:qFormat="1"/>
-    <w:lsdException w:name="heading 3" w:semiHidden="1" w:uiPriority="9" w:unhideWhenUsed="1" w:qFormat="1"/>
-    <w:lsdException w:name="heading 4" w:semiHidden="1" w:uiPriority="9" w:unhideWhenUsed="1" w:qFormat="1"/>
-    <w:lsdException w:name="heading 5" w:semiHidden="1" w:uiPriority="9" w:unhideWhenUsed="1" w:qFormat="1"/>
-    <w:lsdException w:name="heading 6" w:semiHidden="1" w:uiPriority="9" w:unhideWhenUsed="1" w:qFormat="1"/>
-    <w:lsdException w:name="heading 7" w:semiHidden="1" w:uiPriority="9" w:unhideWhenUsed="1" w:qFormat="1"/>
-    <w:lsdException w:name="heading 8" w:semiHidden="1" w:uiPriority="9" w:unhideWhenUsed="1" w:qFormat="1"/>
-    <w:lsdException w:name="heading 9" w:semiHidden="1" w:uiPriority="9" w:unhideWhenUsed="1" w:qFormat="1"/>
-    <w:lsdException w:name="index 1" w:semiHidden="1" w:unhideWhenUsed="1"/>
-    <w:lsdException w:name="index 2" w:semiHidden="1" w:unhideWhenUsed="1"/>
-    <w:lsdException w:name="index 3" w:semiHidden="1" w:unhideWhenUsed="1"/>
-    <w:lsdException w:name="index 4" w:semiHidden="1" w:unhideWhenUsed="1"/>
-    <w:lsdException w:name="index 5" w:semiHidden="1" w:unhideWhenUsed="1"/>
-    <w:lsdException w:name="index 6" w:semiHidden="1" w:unhideWhenUsed="1"/>
-    <w:lsdException w:name="index 7" w:semiHidden="1" w:unhideWhenUsed="1"/>
-    <w:lsdException w:name="index 8" w:semiHidden="1" w:unhideWhenUsed="1"/>
-    <w:lsdException w:name="index 9" w:semiHidden="1" w:unhideWhenUsed="1"/>
-    <w:lsdException w:name="toc 1" w:semiHidden="1" w:uiPriority="39" w:unhideWhenUsed="1"/>
-    <w:lsdException w:name="toc 2" w:semiHidden="1" w:uiPriority="39" w:unhideWhenUsed="1"/>
-    <w:lsdException w:name="toc 3" w:semiHidden="1" w:uiPriority="39" w:unhideWhenUsed="1"/>
-    <w:lsdException w:name="toc 4" w:semiHidden="1" w:uiPriority="39" w:unhideWhenUsed="1"/>
-    <w:lsdException w:name="toc 5" w:semiHidden="1" w:uiPriority="39" w:unhideWhenUsed="1"/>
-    <w:lsdException w:name="toc 6" w:semiHidden="1" w:uiPriority="39" w:unhideWhenUsed="1"/>
-    <w:lsdException w:name="toc 7" w:semiHidden="1" w:uiPriority="39" w:unhideWhenUsed="1"/>
-    <w:lsdException w:name="toc 8" w:semiHidden="1" w:uiPriority="39" w:unhideWhenUsed="1"/>
-    <w:lsdException w:name="toc 9" w:semiHidden="1" w:uiPriority="39" w:unhideWhenUsed="1"/>
-    <w:lsdException w:name="Normal Indent" w:semiHidden="1" w:unhideWhenUsed="1"/>
-    <w:lsdException w:name="footnote text" w:semiHidden="1" w:unhideWhenUsed="1"/>
-    <w:lsdException w:name="annotation text" w:semiHidden="1" w:unhideWhenUsed="1"/>
-    <w:lsdException w:name="header" w:semiHidden="1" w:unhideWhenUsed="1"/>
-    <w:lsdException w:name="footer" w:semiHidden="1" w:unhideWhenUsed="1"/>
-    <w:lsdException w:name="index heading" w:semiHidden="1" w:unhideWhenUsed="1"/>
-    <w:lsdException w:name="caption" w:semiHidden="1" w:uiPriority="35" w:unhideWhenUsed="1" w:qFormat="1"/>
-    <w:lsdException w:name="table of figures" w:semiHidden="1" w:unhideWhenUsed="1"/>
-    <w:lsdException w:name="envelope address" w:semiHidden="1" w:unhideWhenUsed="1"/>
-    <w:lsdException w:name="envelope return" w:semiHidden="1" w:unhideWhenUsed="1"/>
-    <w:lsdException w:name="footnote reference" w:semiHidden="1" w:unhideWhenUsed="1"/>
-    <w:lsdException w:name="annotation reference" w:semiHidden="1" w:unhideWhenUsed="1"/>
-    <w:lsdException w:name="line number" w:semiHidden="1" w:unhideWhenUsed="1"/>
-    <w:lsdException w:name="page number" w:semiHidden="1" w:unhideWhenUsed="1"/>
-    <w:lsdException w:name="endnote reference" w:semiHidden="1" w:unhideWhenUsed="1"/>
-    <w:lsdException w:name="endnote text" w:semiHidden="1" w:unhideWhenUsed="1"/>
-    <w:lsdException w:name="table of authorities" w:semiHidden="1" w:unhideWhenUsed="1"/>
-    <w:lsdException w:name="macro" w:semiHidden="1" w:unhideWhenUsed="1"/>
-    <w:lsdException w:name="toa heading" w:semiHidden="1" w:unhideWhenUsed="1"/>
-    <w:lsdException w:name="List" w:semiHidden="1" w:unhideWhenUsed="1"/>
-    <w:lsdException w:name="List Bullet" w:semiHidden="1" w:unhideWhenUsed="1"/>
-    <w:lsdException w:name="List Number" w:semiHidden="1" w:unhideWhenUsed="1"/>
-    <w:lsdException w:name="List 2" w:semiHidden="1" w:unhideWhenUsed="1"/>
-    <w:lsdException w:name="List 3" w:semiHidden="1" w:unhideWhenUsed="1"/>
-    <w:lsdException w:name="List 4" w:semiHidden="1" w:unhideWhenUsed="1"/>
-    <w:lsdException w:name="List 5" w:semiHidden="1" w:unhideWhenUsed="1"/>
-    <w:lsdException w:name="List Bullet 2" w:semiHidden="1" w:unhideWhenUsed="1"/>
-    <w:lsdException w:name="List Bullet 3" w:semiHidden="1" w:unhideWhenUsed="1"/>
-    <w:lsdException w:name="List Bullet 4" w:semiHidden="1" w:unhideWhenUsed="1"/>
-    <w:lsdException w:name="List Bullet 5" w:semiHidden="1" w:unhideWhenUsed="1"/>
-    <w:lsdException w:name="List Number 2" w:semiHidden="1" w:unhideWhenUsed="1"/>
-    <w:lsdException w:name="List Number 3" w:semiHidden="1" w:unhideWhenUsed="1"/>
-    <w:lsdException w:name="List Number 4" w:semiHidden="1" w:unhideWhenUsed="1"/>
-    <w:lsdException w:name="List Number 5" w:semiHidden="1" w:unhideWhenUsed="1"/>
-    <w:lsdException w:name="Title" w:uiPriority="10" w:qFormat="1"/>
-    <w:lsdException w:name="Closing" w:semiHidden="1" w:unhideWhenUsed="1"/>
-    <w:lsdException w:name="Signature" w:semiHidden="1" w:unhideWhenUsed="1"/>
-    <w:lsdException w:name="Default Paragraph Font" w:semiHidden="1" w:uiPriority="1" w:unhideWhenUsed="1"/>
-    <w:lsdException w:name="Body Text" w:semiHidden="1" w:unhideWhenUsed="1"/>
-    <w:lsdException w:name="Body Text Indent" w:semiHidden="1" w:unhideWhenUsed="1"/>
-    <w:lsdException w:name="List Continue" w:semiHidden="1" w:unhideWhenUsed="1"/>
-    <w:lsdException w:name="List Continue 2" w:semiHidden="1" w:unhideWhenUsed="1"/>
-    <w:lsdException w:name="List Continue 3" w:semiHidden="1" w:unhideWhenUsed="1"/>
-    <w:lsdException w:name="List Continue 4" w:semiHidden="1" w:unhideWhenUsed="1"/>
-    <w:lsdException w:name="List Continue 5" w:semiHidden="1" w:unhideWhenUsed="1"/>
-    <w:lsdException w:name="Message Header" w:semiHidden="1" w:unhideWhenUsed="1"/>
-    <w:lsdException w:name="Subtitle" w:uiPriority="11" w:qFormat="1"/>
-    <w:lsdException w:name="Salutation" w:semiHidden="1" w:unhideWhenUsed="1"/>
-    <w:lsdException w:name="Date" w:semiHidden="1" w:unhideWhenUsed="1"/>
-    <w:lsdException w:name="Body Text First Indent" w:semiHidden="1" w:unhideWhenUsed="1"/>
-    <w:lsdException w:name="Body Text First Indent 2" w:semiHidden="1" w:unhideWhenUsed="1"/>
-    <w:lsdException w:name="Note Heading" w:semiHidden="1" w:unhideWhenUsed="1"/>
-    <w:lsdException w:name="Body Text 2" w:semiHidden="1" w:unhideWhenUsed="1"/>
-    <w:lsdException w:name="Body Text 3" w:semiHidden="1" w:unhideWhenUsed="1"/>
-    <w:lsdException w:name="Body Text Indent 2" w:semiHidden="1" w:unhideWhenUsed="1"/>
-    <w:lsdException w:name="Body Text Indent 3" w:semiHidden="1" w:unhideWhenUsed="1"/>
-    <w:lsdException w:name="Block Text" w:semiHidden="1" w:unhideWhenUsed="1"/>
-    <w:lsdException w:name="Hyperlink" w:semiHidden="1" w:unhideWhenUsed="1"/>
-    <w:lsdException w:name="FollowedHyperlink" w:semiHidden="1" w:unhideWhenUsed="1"/>
-    <w:lsdException w:name="Strong" w:uiPriority="22" w:qFormat="1"/>
-    <w:lsdException w:name="Emphasis" w:uiPriority="20" w:qFormat="1"/>
-    <w:lsdException w:name="Document Map" w:semiHidden="1" w:unhideWhenUsed="1"/>
-    <w:lsdException w:name="Plain Text" w:semiHidden="1" w:unhideWhenUsed="1"/>
-    <w:lsdException w:name="E-mail Signature" w:semiHidden="1" w:unhideWhenUsed="1"/>
-    <w:lsdException w:name="HTML Top of Form" w:semiHidden="1" w:unhideWhenUsed="1"/>
-    <w:lsdException w:name="HTML Bottom of Form" w:semiHidden="1" w:unhideWhenUsed="1"/>
-    <w:lsdException w:name="Normal (Web)" w:semiHidden="1" w:unhideWhenUsed="1"/>
-    <w:lsdException w:name="HTML Acronym" w:semiHidden="1" w:unhideWhenUsed="1"/>
-    <w:lsdException w:name="HTML Address" w:semiHidden="1" w:unhideWhenUsed="1"/>
-    <w:lsdException w:name="HTML Cite" w:semiHidden="1" w:unhideWhenUsed="1"/>
-    <w:lsdException w:name="HTML Code" w:semiHidden="1" w:unhideWhenUsed="1"/>
-    <w:lsdException w:name="HTML Definition" w:semiHidden="1" w:unhideWhenUsed="1"/>
-    <w:lsdException w:name="HTML Keyboard" w:semiHidden="1" w:unhideWhenUsed="1"/>
-    <w:lsdException w:name="HTML Preformatted" w:semiHidden="1" w:unhideWhenUsed="1"/>
-    <w:lsdException w:name="HTML Sample" w:semiHidden="1" w:unhideWhenUsed="1"/>
-    <w:lsdException w:name="HTML Typewriter" w:semiHidden="1" w:unhideWhenUsed="1"/>
-    <w:lsdException w:name="HTML Variable" w:semiHidden="1" w:unhideWhenUsed="1"/>
-    <w:lsdException w:name="Normal Table" w:semiHidden="1" w:unhideWhenUsed="1"/>
-    <w:lsdException w:name="annotation subject" w:semiHidden="1" w:unhideWhenUsed="1"/>
-    <w:lsdException w:name="No List" w:semiHidden="1" w:unhideWhenUsed="1"/>
-    <w:lsdException w:name="Outline List 1" w:semiHidden="1" w:unhideWhenUsed="1"/>
-    <w:lsdException w:name="Outline List 2" w:semiHidden="1" w:unhideWhenUsed="1"/>
-    <w:lsdException w:name="Outline List 3" w:semiHidden="1" w:unhideWhenUsed="1"/>
-    <w:lsdException w:name="Table Simple 1" w:semiHidden="1" w:unhideWhenUsed="1"/>
-    <w:lsdException w:name="Table Simple 2" w:semiHidden="1" w:unhideWhenUsed="1"/>
-    <w:lsdException w:name="Table Simple 3" w:semiHidden="1" w:unhideWhenUsed="1"/>
-    <w:lsdException w:name="Table Classic 1" w:semiHidden="1" w:unhideWhenUsed="1"/>
-    <w:lsdException w:name="Table Classic 2" w:semiHidden="1" w:unhideWhenUsed="1"/>
-    <w:lsdException w:name="Table Classic 3" w:semiHidden="1" w:unhideWhenUsed="1"/>
-    <w:lsdException w:name="Table Classic 4" w:semiHidden="1" w:unhideWhenUsed="1"/>
-    <w:lsdException w:name="Table Colorful 1" w:semiHidden="1" w:unhideWhenUsed="1"/>
-    <w:lsdException w:name="Table Colorful 2" w:semiHidden="1" w:unhideWhenUsed="1"/>
-    <w:lsdException w:name="Table Colorful 3" w:semiHidden="1" w:unhideWhenUsed="1"/>
-    <w:lsdException w:name="Table Columns 1" w:semiHidden="1" w:unhideWhenUsed="1"/>
-    <w:lsdException w:name="Table Columns 2" w:semiHidden="1" w:unhideWhenUsed="1"/>
-    <w:lsdException w:name="Table Columns 3" w:semiHidden="1" w:unhideWhenUsed="1"/>
-    <w:lsdException w:name="Table Columns 4" w:semiHidden="1" w:unhideWhenUsed="1"/>
-    <w:lsdException w:name="Table Columns 5" w:semiHidden="1" w:unhideWhenUsed="1"/>
-    <w:lsdException w:name="Table Grid 1" w:semiHidden="1" w:unhideWhenUsed="1"/>
-    <w:lsdException w:name="Table Grid 2" w:semiHidden="1" w:unhideWhenUsed="1"/>
-    <w:lsdException w:name="Table Grid 3" w:semiHidden="1" w:unhideWhenUsed="1"/>
-    <w:lsdException w:name="Table Grid 4" w:semiHidden="1" w:unhideWhenUsed="1"/>
-    <w:lsdException w:name="Table Grid 5" w:semiHidden="1" w:unhideWhenUsed="1"/>
-    <w:lsdException w:name="Table Grid 6" w:semiHidden="1" w:unhideWhenUsed="1"/>
-    <w:lsdException w:name="Table Grid 7" w:semiHidden="1" w:unhideWhenUsed="1"/>
-    <w:lsdException w:name="Table Grid 8" w:semiHidden="1" w:unhideWhenUsed="1"/>
-    <w:lsdException w:name="Table List 1" w:semiHidden="1" w:unhideWhenUsed="1"/>
-    <w:lsdException w:name="Table List 2" w:semiHidden="1" w:unhideWhenUsed="1"/>
-    <w:lsdException w:name="Table List 3" w:semiHidden="1" w:unhideWhenUsed="1"/>
-    <w:lsdException w:name="Table List 4" w:semiHidden="1" w:unhideWhenUsed="1"/>
-    <w:lsdException w:name="Table List 5" w:semiHidden="1" w:unhideWhenUsed="1"/>
-    <w:lsdException w:name="Table List 6" w:semiHidden="1" w:unhideWhenUsed="1"/>
-    <w:lsdException w:name="Table List 7" w:semiHidden="1" w:unhideWhenUsed="1"/>
-    <w:lsdException w:name="Table List 8" w:semiHidden="1" w:unhideWhenUsed="1"/>
-    <w:lsdException w:name="Table 3D effects 1" w:semiHidden="1" w:unhideWhenUsed="1"/>
-    <w:lsdException w:name="Table 3D effects 2" w:semiHidden="1" w:unhideWhenUsed="1"/>
-    <w:lsdException w:name="Table 3D effects 3" w:semiHidden="1" w:unhideWhenUsed="1"/>
-    <w:lsdException w:name="Table Contemporary" w:semiHidden="1" w:unhideWhenUsed="1"/>
-    <w:lsdException w:name="Table Elegant" w:semiHidden="1" w:unhideWhenUsed="1"/>
-    <w:lsdException w:name="Table Professional" w:semiHidden="1" w:unhideWhenUsed="1"/>
-    <w:lsdException w:name="Table Subtle 1" w:semiHidden="1" w:unhideWhenUsed="1"/>
-    <w:lsdException w:name="Table Subtle 2" w:semiHidden="1" w:unhideWhenUsed="1"/>
-    <w:lsdException w:name="Table Web 1" w:semiHidden="1" w:unhideWhenUsed="1"/>
-    <w:lsdException w:name="Table Web 2" w:semiHidden="1" w:unhideWhenUsed="1"/>
-    <w:lsdException w:name="Table Web 3" w:semiHidden="1" w:unhideWhenUsed="1"/>
-    <w:lsdException w:name="Balloon Text" w:semiHidden="1" w:unhideWhenUsed="1"/>
-    <w:lsdException w:name="Table Grid" w:uiPriority="39"/>
-    <w:lsdException w:name="Table Theme" w:semiHidden="1" w:unhideWhenUsed="1"/>
-    <w:lsdException w:name="Placeholder Text" w:semiHidden="1"/>
-    <w:lsdException w:name="No Spacing" w:uiPriority="1" w:qFormat="1"/>
-    <w:lsdException w:name="Light Shading" w:uiPriority="60"/>
-    <w:lsdException w:name="Light List" w:uiPriority="61"/>
-    <w:lsdException w:name="Light Grid" w:uiPriority="62"/>
-    <w:lsdException w:name="Medium Shading 1" w:uiPriority="63"/>
-    <w:lsdException w:name="Medium Shading 2" w:uiPriority="64"/>
-    <w:lsdException w:name="Medium List 1" w:uiPriority="65"/>
-    <w:lsdException w:name="Medium List 2" w:uiPriority="66"/>
-    <w:lsdException w:name="Medium Grid 1" w:uiPriority="67"/>
-    <w:lsdException w:name="Medium Grid 2" w:uiPriority="68"/>
-    <w:lsdException w:name="Medium Grid 3" w:uiPriority="69"/>
-    <w:lsdException w:name="Dark List" w:uiPriority="70"/>
-    <w:lsdException w:name="Colorful Shading" w:uiPriority="71"/>
-    <w:lsdException w:name="Colorful List" w:uiPriority="72"/>
-    <w:lsdException w:name="Colorful Grid" w:uiPriority="73"/>
-    <w:lsdException w:name="Light Shading Accent 1" w:uiPriority="60"/>
-    <w:lsdException w:name="Light List Accent 1" w:uiPriority="61"/>
-    <w:lsdException w:name="Light Grid Accent 1" w:uiPriority="62"/>
-    <w:lsdException w:name="Medium Shading 1 Accent 1" w:uiPriority="63"/>
-    <w:lsdException w:name="Medium Shading 2 Accent 1" w:uiPriority="64"/>
-    <w:lsdException w:name="Medium List 1 Accent 1" w:uiPriority="65"/>
-    <w:lsdException w:name="Revision" w:semiHidden="1"/>
-    <w:lsdException w:name="List Paragraph" w:uiPriority="34" w:qFormat="1"/>
-    <w:lsdException w:name="Quote" w:uiPriority="29" w:qFormat="1"/>
-    <w:lsdException w:name="Intense Quote" w:uiPriority="30" w:qFormat="1"/>
-    <w:lsdException w:name="Medium List 2 Accent 1" w:uiPriority="66"/>
-    <w:lsdException w:name="Medium Grid 1 Accent 1" w:uiPriority="67"/>
-    <w:lsdException w:name="Medium Grid 2 Accent 1" w:uiPriority="68"/>
-    <w:lsdException w:name="Medium Grid 3 Accent 1" w:uiPriority="69"/>
-    <w:lsdException w:name="Dark List Accent 1" w:uiPriority="70"/>
-    <w:lsdException w:name="Colorful Shading Accent 1" w:uiPriority="71"/>
-    <w:lsdException w:name="Colorful List Accent 1" w:uiPriority="72"/>
-    <w:lsdException w:name="Colorful Grid Accent 1" w:uiPriority="73"/>
-    <w:lsdException w:name="Light Shading Accent 2" w:uiPriority="60"/>
-    <w:lsdException w:name="Light List Accent 2" w:uiPriority="61"/>
-    <w:lsdException w:name="Light Grid Accent 2" w:uiPriority="62"/>
-    <w:lsdException w:name="Medium Shading 1 Accent 2" w:uiPriority="63"/>
-    <w:lsdException w:name="Medium Shading 2 Accent 2" w:uiPriority="64"/>
-    <w:lsdException w:name="Medium List 1 Accent 2" w:uiPriority="65"/>
-    <w:lsdException w:name="Medium List 2 Accent 2" w:uiPriority="66"/>
-    <w:lsdException w:name="Medium Grid 1 Accent 2" w:uiPriority="67"/>
-    <w:lsdException w:name="Medium Grid 2 Accent 2" w:uiPriority="68"/>
-    <w:lsdException w:name="Medium Grid 3 Accent 2" w:uiPriority="69"/>
-    <w:lsdException w:name="Dark List Accent 2" w:uiPriority="70"/>
-    <w:lsdException w:name="Colorful Shading Accent 2" w:uiPriority="71"/>
-    <w:lsdException w:name="Colorful List Accent 2" w:uiPriority="72"/>
-    <w:lsdException w:name="Colorful Grid Accent 2" w:uiPriority="73"/>
-    <w:lsdException w:name="Light Shading Accent 3" w:uiPriority="60"/>
-    <w:lsdException w:name="Light List Accent 3" w:uiPriority="61"/>
-    <w:lsdException w:name="Light Grid Accent 3" w:uiPriority="62"/>
-    <w:lsdException w:name="Medium Shading 1 Accent 3" w:uiPriority="63"/>
-    <w:lsdException w:name="Medium Shading 2 Accent 3" w:uiPriority="64"/>
-    <w:lsdException w:name="Medium List 1 Accent 3" w:uiPriority="65"/>
-    <w:lsdException w:name="Medium List 2 Accent 3" w:uiPriority="66"/>
-    <w:lsdException w:name="Medium Grid 1 Accent 3" w:uiPriority="67"/>
-    <w:lsdException w:name="Medium Grid 2 Accent 3" w:uiPriority="68"/>
-    <w:lsdException w:name="Medium Grid 3 Accent 3" w:uiPriority="69"/>
-    <w:lsdException w:name="Dark List Accent 3" w:uiPriority="70"/>
-    <w:lsdException w:name="Colorful Shading Accent 3" w:uiPriority="71"/>
-    <w:lsdException w:name="Colorful List Accent 3" w:uiPriority="72"/>
-    <w:lsdException w:name="Colorful Grid Accent 3" w:uiPriority="73"/>
-    <w:lsdException w:name="Light Shading Accent 4" w:uiPriority="60"/>
-    <w:lsdException w:name="Light List Accent 4" w:uiPriority="61"/>
-    <w:lsdException w:name="Light Grid Accent 4" w:uiPriority="62"/>
-    <w:lsdException w:name="Medium Shading 1 Accent 4" w:uiPriority="63"/>
-    <w:lsdException w:name="Medium Shading 2 Accent 4" w:uiPriority="64"/>
-    <w:lsdException w:name="Medium List 1 Accent 4" w:uiPriority="65"/>
-    <w:lsdException w:name="Medium List 2 Accent 4" w:uiPriority="66"/>
-    <w:lsdException w:name="Medium Grid 1 Accent 4" w:uiPriority="67"/>
-    <w:lsdException w:name="Medium Grid 2 Accent 4" w:uiPriority="68"/>
-    <w:lsdException w:name="Medium Grid 3 Accent 4" w:uiPriority="69"/>
-    <w:lsdException w:name="Dark List Accent 4" w:uiPriority="70"/>
-    <w:lsdException w:name="Colorful Shading Accent 4" w:uiPriority="71"/>
-    <w:lsdException w:name="Colorful List Accent 4" w:uiPriority="72"/>
-    <w:lsdException w:name="Colorful Grid Accent 4" w:uiPriority="73"/>
-    <w:lsdException w:name="Light Shading Accent 5" w:uiPriority="60"/>
-    <w:lsdException w:name="Light List Accent 5" w:uiPriority="61"/>
-    <w:lsdException w:name="Light Grid Accent 5" w:uiPriority="62"/>
-    <w:lsdException w:name="Medium Shading 1 Accent 5" w:uiPriority="63"/>
-    <w:lsdException w:name="Medium Shading 2 Accent 5" w:uiPriority="64"/>
-    <w:lsdException w:name="Medium List 1 Accent 5" w:uiPriority="65"/>
-    <w:lsdException w:name="Medium List 2 Accent 5" w:uiPriority="66"/>
-    <w:lsdException w:name="Medium Grid 1 Accent 5" w:uiPriority="67"/>
-    <w:lsdException w:name="Medium Grid 2 Accent 5" w:uiPriority="68"/>
-    <w:lsdException w:name="Medium Grid 3 Accent 5" w:uiPriority="69"/>
-    <w:lsdException w:name="Dark List Accent 5" w:uiPriority="70"/>
-    <w:lsdException w:name="Colorful Shading Accent 5" w:uiPriority="71"/>
-    <w:lsdException w:name="Colorful List Accent 5" w:uiPriority="72"/>
-    <w:lsdException w:name="Colorful Grid Accent 5" w:uiPriority="73"/>
-    <w:lsdException w:name="Light Shading Accent 6" w:uiPriority="60"/>
-    <w:lsdException w:name="Light List Accent 6" w:uiPriority="61"/>
-    <w:lsdException w:name="Light Grid Accent 6" w:uiPriority="62"/>
-    <w:lsdException w:name="Medium Shading 1 Accent 6" w:uiPriority="63"/>
-    <w:lsdException w:name="Medium Shading 2 Accent 6" w:uiPriority="64"/>
-    <w:lsdException w:name="Medium List 1 Accent 6" w:uiPriority="65"/>
-    <w:lsdException w:name="Medium List 2 Accent 6" w:uiPriority="66"/>
-    <w:lsdException w:name="Medium Grid 1 Accent 6" w:uiPriority="67"/>
-    <w:lsdException w:name="Medium Grid 2 Accent 6" w:uiPriority="68"/>
-    <w:lsdException w:name="Medium Grid 3 Accent 6" w:uiPriority="69"/>
-    <w:lsdException w:name="Dark List Accent 6" w:uiPriority="70"/>
-    <w:lsdException w:name="Colorful Shading Accent 6" w:uiPriority="71"/>
-    <w:lsdException w:name="Colorful List Accent 6" w:uiPriority="72"/>
-    <w:lsdException w:name="Colorful Grid Accent 6" w:uiPriority="73"/>
-    <w:lsdException w:name="Subtle Emphasis" w:uiPriority="19" w:qFormat="1"/>
-    <w:lsdException w:name="Intense Emphasis" w:uiPriority="21" w:qFormat="1"/>
-    <w:lsdException w:name="Subtle Reference" w:uiPriority="31" w:qFormat="1"/>
-    <w:lsdException w:name="Intense Reference" w:uiPriority="32" w:qFormat="1"/>
-    <w:lsdException w:name="Book Title" w:uiPriority="33" w:qFormat="1"/>
-    <w:lsdException w:name="Bibliography" w:semiHidden="1" w:uiPriority="37" w:unhideWhenUsed="1"/>
-    <w:lsdException w:name="TOC Heading" w:semiHidden="1" w:uiPriority="39" w:unhideWhenUsed="1" w:qFormat="1"/>
-    <w:lsdException w:name="Plain Table 1" w:uiPriority="41"/>
-    <w:lsdException w:name="Plain Table 2" w:uiPriority="42"/>
-    <w:lsdException w:name="Plain Table 3" w:uiPriority="43"/>
-    <w:lsdException w:name="Plain Table 4" w:uiPriority="44"/>
-    <w:lsdException w:name="Plain Table 5" w:uiPriority="45"/>
-    <w:lsdException w:name="Grid Table Light" w:uiPriority="40"/>
-    <w:lsdException w:name="Grid Table 1 Light" w:uiPriority="46"/>
-    <w:lsdException w:name="Grid Table 2" w:uiPriority="47"/>
-    <w:lsdException w:name="Grid Table 3" w:uiPriority="48"/>
-    <w:lsdException w:name="Grid Table 4" w:uiPriority="49"/>
-    <w:lsdException w:name="Grid Table 5 Dark" w:uiPriority="50"/>
-    <w:lsdException w:name="Grid Table 6 Colorful" w:uiPriority="51"/>
-    <w:lsdException w:name="Grid Table 7 Colorful" w:uiPriority="52"/>
-    <w:lsdException w:name="Grid Table 1 Light Accent 1" w:uiPriority="46"/>
-    <w:lsdException w:name="Grid Table 2 Accent 1" w:uiPriority="47"/>
-    <w:lsdException w:name="Grid Table 3 Accent 1" w:uiPriority="48"/>
-    <w:lsdException w:name="Grid Table 4 Accent 1" w:uiPriority="49"/>
-    <w:lsdException w:name="Grid Table 5 Dark Accent 1" w:uiPriority="50"/>
-    <w:lsdException w:name="Grid Table 6 Colorful Accent 1" w:uiPriority="51"/>
-    <w:lsdException w:name="Grid Table 7 Colorful Accent 1" w:uiPriority="52"/>
-    <w:lsdException w:name="Grid Table 1 Light Accent 2" w:uiPriority="46"/>
-    <w:lsdException w:name="Grid Table 2 Accent 2" w:uiPriority="47"/>
-    <w:lsdException w:name="Grid Table 3 Accent 2" w:uiPriority="48"/>
-    <w:lsdException w:name="Grid Table 4 Accent 2" w:uiPriority="49"/>
-    <w:lsdException w:name="Grid Table 5 Dark Accent 2" w:uiPriority="50"/>
-    <w:lsdException w:name="Grid Table 6 Colorful Accent 2" w:uiPriority="51"/>
-    <w:lsdException w:name="Grid Table 7 Colorful Accent 2" w:uiPriority="52"/>
-    <w:lsdException w:name="Grid Table 1 Light Accent 3" w:uiPriority="46"/>
-    <w:lsdException w:name="Grid Table 2 Accent 3" w:uiPriority="47"/>
-    <w:lsdException w:name="Grid Table 3 Accent 3" w:uiPriority="48"/>
-    <w:lsdException w:name="Grid Table 4 Accent 3" w:uiPriority="49"/>
-    <w:lsdException w:name="Grid Table 5 Dark Accent 3" w:uiPriority="50"/>
-    <w:lsdException w:name="Grid Table 6 Colorful Accent 3" w:uiPriority="51"/>
-    <w:lsdException w:name="Grid Table 7 Colorful Accent 3" w:uiPriority="52"/>
-    <w:lsdException w:name="Grid Table 1 Light Accent 4" w:uiPriority="46"/>
-    <w:lsdException w:name="Grid Table 2 Accent 4" w:uiPriority="47"/>
-    <w:lsdException w:name="Grid Table 3 Accent 4" w:uiPriority="48"/>
-    <w:lsdException w:name="Grid Table 4 Accent 4" w:uiPriority="49"/>
-    <w:lsdException w:name="Grid Table 5 Dark Accent 4" w:uiPriority="50"/>
-    <w:lsdException w:name="Grid Table 6 Colorful Accent 4" w:uiPriority="51"/>
-    <w:lsdException w:name="Grid Table 7 Colorful Accent 4" w:uiPriority="52"/>
-    <w:lsdException w:name="Grid Table 1 Light Accent 5" w:uiPriority="46"/>
-    <w:lsdException w:name="Grid Table 2 Accent 5" w:uiPriority="47"/>
-    <w:lsdException w:name="Grid Table 3 Accent 5" w:uiPriority="48"/>
-    <w:lsdException w:name="Grid Table 4 Accent 5" w:uiPriority="49"/>
-    <w:lsdException w:name="Grid Table 5 Dark Accent 5" w:uiPriority="50"/>
-    <w:lsdException w:name="Grid Table 6 Colorful Accent 5" w:uiPriority="51"/>
-    <w:lsdException w:name="Grid Table 7 Colorful Accent 5" w:uiPriority="52"/>
-    <w:lsdException w:name="Grid Table 1 Light Accent 6" w:uiPriority="46"/>
-    <w:lsdException w:name="Grid Table 2 Accent 6" w:uiPriority="47"/>
-    <w:lsdException w:name="Grid Table 3 Accent 6" w:uiPriority="48"/>
-    <w:lsdException w:name="Grid Table 4 Accent 6" w:uiPriority="49"/>
-    <w:lsdException w:name="Grid Table 5 Dark Accent 6" w:uiPriority="50"/>
-    <w:lsdException w:name="Grid Table 6 Colorful Accent 6" w:uiPriority="51"/>
-    <w:lsdException w:name="Grid Table 7 Colorful Accent 6" w:uiPriority="52"/>
-    <w:lsdException w:name="List Table 1 Light" w:uiPriority="46"/>
-    <w:lsdException w:name="List Table 2" w:uiPriority="47"/>
-    <w:lsdException w:name="List Table 3" w:uiPriority="48"/>
-    <w:lsdException w:name="List Table 4" w:uiPriority="49"/>
-    <w:lsdException w:name="List Table 5 Dark" w:uiPriority="50"/>
-    <w:lsdException w:name="List Table 6 Colorful" w:uiPriority="51"/>
-    <w:lsdException w:name="List Table 7 Colorful" w:uiPriority="52"/>
-    <w:lsdException w:name="List Table 1 Light Accent 1" w:uiPriority="46"/>
-    <w:lsdException w:name="List Table 2 Accent 1" w:uiPriority="47"/>
-    <w:lsdException w:name="List Table 3 Accent 1" w:uiPriority="48"/>
-    <w:lsdException w:name="List Table 4 Accent 1" w:uiPriority="49"/>
-    <w:lsdException w:name="List Table 5 Dark Accent 1" w:uiPriority="50"/>
-    <w:lsdException w:name="List Table 6 Colorful Accent 1" w:uiPriority="51"/>
-    <w:lsdException w:name="List Table 7 Colorful Accent 1" w:uiPriority="52"/>
-    <w:lsdException w:name="List Table 1 Light Accent 2" w:uiPriority="46"/>
-    <w:lsdException w:name="List Table 2 Accent 2" w:uiPriority="47"/>
-    <w:lsdException w:name="List Table 3 Accent 2" w:uiPriority="48"/>
-    <w:lsdException w:name="List Table 4 Accent 2" w:uiPriority="49"/>
-    <w:lsdException w:name="List Table 5 Dark Accent 2" w:uiPriority="50"/>
-    <w:lsdException w:name="List Table 6 Colorful Accent 2" w:uiPriority="51"/>
-    <w:lsdException w:name="List Table 7 Colorful Accent 2" w:uiPriority="52"/>
-    <w:lsdException w:name="List Table 1 Light Accent 3" w:uiPriority="46"/>
-    <w:lsdException w:name="List Table 2 Accent 3" w:uiPriority="47"/>
-    <w:lsdException w:name="List Table 3 Accent 3" w:uiPriority="48"/>
-    <w:lsdException w:name="List Table 4 Accent 3" w:uiPriority="49"/>
-    <w:lsdException w:name="List Table 5 Dark Accent 3" w:uiPriority="50"/>
-    <w:lsdException w:name="List Table 6 Colorful Accent 3" w:uiPriority="51"/>
-    <w:lsdException w:name="List Table 7 Colorful Accent 3" w:uiPriority="52"/>
-    <w:lsdException w:name="List Table 1 Light Accent 4" w:uiPriority="46"/>
-    <w:lsdException w:name="List Table 2 Accent 4" w:uiPriority="47"/>
-    <w:lsdException w:name="List Table 3 Accent 4" w:uiPriority="48"/>
-    <w:lsdException w:name="List Table 4 Accent 4" w:uiPriority="49"/>
-    <w:lsdException w:name="List Table 5 Dark Accent 4" w:uiPriority="50"/>
-    <w:lsdException w:name="List Table 6 Colorful Accent 4" w:uiPriority="51"/>
-    <w:lsdException w:name="List Table 7 Colorful Accent 4" w:uiPriority="52"/>
-    <w:lsdException w:name="List Table 1 Light Accent 5" w:uiPriority="46"/>
-    <w:lsdException w:name="List Table 2 Accent 5" w:uiPriority="47"/>
-    <w:lsdException w:name="List Table 3 Accent 5" w:uiPriority="48"/>
-    <w:lsdException w:name="List Table 4 Accent 5" w:uiPriority="49"/>
-    <w:lsdException w:name="List Table 5 Dark Accent 5" w:uiPriority="50"/>
-    <w:lsdException w:name="List Table 6 Colorful Accent 5" w:uiPriority="51"/>
-    <w:lsdException w:name="List Table 7 Colorful Accent 5" w:uiPriority="52"/>
-    <w:lsdException w:name="List Table 1 Light Accent 6" w:uiPriority="46"/>
-    <w:lsdException w:name="List Table 2 Accent 6" w:uiPriority="47"/>
-    <w:lsdException w:name="List Table 3 Accent 6" w:uiPriority="48"/>
-    <w:lsdException w:name="List Table 4 Accent 6" w:uiPriority="49"/>
-    <w:lsdException w:name="List Table 5 Dark Accent 6" w:uiPriority="50"/>
-    <w:lsdException w:name="List Table 6 Colorful Accent 6" w:uiPriority="51"/>
-    <w:lsdException w:name="List Table 7 Colorful Accent 6" w:uiPriority="52"/>
-  </w:latentStyles>
-  <w:style w:type="paragraph" w:default="1" w:styleId="Normal">
-    <w:name w:val="Normal"/>
-    <w:qFormat/>
-  </w:style>
-  <w:style w:type="character" w:default="1" w:styleId="DefaultParagraphFont">
-    <w:name w:val="Default Paragraph Font"/>
-    <w:uiPriority w:val="1"/>
-    <w:semiHidden/>
-    <w:unhideWhenUsed/>
-  </w:style>
-  <w:style w:type="table" w:default="1" w:styleId="TableNormal">
-    <w:name w:val="Normal Table"/>
-    <w:uiPriority w:val="99"/>
-    <w:semiHidden/>
-    <w:unhideWhenUsed/>
-    <w:tblPr>
-      <w:tblInd w:w="0" w:type="dxa"/>
-      <w:tblCellMar>
-        <w:top w:w="0" w:type="dxa"/>
-        <w:left w:w="108" w:type="dxa"/>
-        <w:bottom w:w="0" w:type="dxa"/>
-        <w:right w:w="108" w:type="dxa"/>
-      </w:tblCellMar>
-    </w:tblPr>
-  </w:style>
-  <w:style w:type="numbering" w:default="1" w:styleId="NoList">
-    <w:name w:val="No List"/>
-    <w:uiPriority w:val="99"/>
-    <w:semiHidden/>
-    <w:unhideWhenUsed/>
-  </w:style>
-  <w:style w:type="character" w:styleId="PlaceholderText">
-    <w:name w:val="Placeholder Text"/>
-    <w:basedOn w:val="DefaultParagraphFont"/>
-    <w:uiPriority w:val="99"/>
-    <w:semiHidden/>
-    <w:rsid w:val="001F78A1"/>
-    <w:rPr>
-      <w:color w:val="808080"/>
-    </w:rPr>
-  </w:style>
-</w:styles>
-</file>
-
-<file path=word/glossary/webSettings.xml><?xml version="1.0" encoding="utf-8"?>
-<w:webSettings xmlns:mc="http://schemas.openxmlformats.org/markup-compatibility/2006" xmlns:r="http://schemas.openxmlformats.org/officeDocument/2006/relationships" xmlns:w="http://schemas.openxmlformats.org/wordprocessingml/2006/main" xmlns:w14="http://schemas.microsoft.com/office/word/2010/wordml" xmlns:w15="http://schemas.microsoft.com/office/word/2012/wordml" xmlns:w16se="http://schemas.microsoft.com/office/word/2015/wordml/symex" mc:Ignorable="w14 w15 w16se">
-  <w:optimizeForBrowser/>
-  <w:allowPNG/>
-</w:webSettings>
 </file>
 
 <file path=word/theme/theme1.xml><?xml version="1.0" encoding="utf-8"?>
@@ -1931,7 +1625,7 @@
 </file>
 
 <file path=customXml/itemProps1.xml><?xml version="1.0" encoding="utf-8"?>
-<ds:datastoreItem xmlns:ds="http://schemas.openxmlformats.org/officeDocument/2006/customXml" ds:itemID="{1B3573F4-5C67-4600-8B0B-A873FDAA9C6D}">
+<ds:datastoreItem xmlns:ds="http://schemas.openxmlformats.org/officeDocument/2006/customXml" ds:itemID="{CD9D14AC-5DBE-4798-B515-E050A56443BE}">
   <ds:schemaRefs>
     <ds:schemaRef ds:uri="http://schemas.openxmlformats.org/officeDocument/2006/bibliography"/>
   </ds:schemaRefs>

</xml_diff>